<commit_message>
#71 Document version updated.
</commit_message>
<xml_diff>
--- a/doc/runaway-indicator-specification.docx
+++ b/doc/runaway-indicator-specification.docx
@@ -43,7 +43,10 @@
         <w:pStyle w:val="ByLine"/>
       </w:pPr>
       <w:r>
-        <w:t>Version 2.4</w:t>
+        <w:t>Version 2.</w:t>
+      </w:r>
+      <w:r>
+        <w:t>6</w:t>
       </w:r>
     </w:p>
     <w:p>
@@ -129,7 +132,25 @@
         </w:sectPr>
       </w:pPr>
       <w:r>
-        <w:t>21. June 2019.</w:t>
+        <w:t>2</w:t>
+      </w:r>
+      <w:r>
+        <w:t>4</w:t>
+      </w:r>
+      <w:r>
+        <w:t xml:space="preserve">. </w:t>
+      </w:r>
+      <w:r>
+        <w:t>September</w:t>
+      </w:r>
+      <w:r>
+        <w:t xml:space="preserve"> 20</w:t>
+      </w:r>
+      <w:r>
+        <w:t>20</w:t>
+      </w:r>
+      <w:r>
+        <w:t>.</w:t>
       </w:r>
     </w:p>
     <w:p>
@@ -2258,6 +2279,9 @@
               <w:snapToGrid w:val="0"/>
               <w:spacing w:before="40" w:after="40"/>
             </w:pPr>
+            <w:r>
+              <w:t>2.6</w:t>
+            </w:r>
           </w:p>
         </w:tc>
       </w:tr>
@@ -2372,15 +2396,12 @@
         </w:rPr>
         <w:t>(</w:t>
       </w:r>
-      <w:hyperlink r:id="rId7" w:history="1">
-        <w:r>
-          <w:rPr>
-            <w:rStyle w:val="Hiperhivatkozs"/>
-            <w:i w:val="0"/>
-          </w:rPr>
-          <w:t>https://portal.eufus.eu/itm/portal/</w:t>
-        </w:r>
-      </w:hyperlink>
+      <w:r>
+        <w:rPr>
+          <w:rStyle w:val="Hiperhivatkozs"/>
+        </w:rPr>
+        <w:t>https://wpcd-workflows.github.io/</w:t>
+      </w:r>
       <w:r>
         <w:rPr>
           <w:i w:val="0"/>
@@ -2716,7 +2737,7 @@
         </w:rPr>
         <w:t xml:space="preserve"> project </w:t>
       </w:r>
-      <w:hyperlink r:id="rId8" w:history="1">
+      <w:hyperlink r:id="rId7" w:history="1">
         <w:r>
           <w:rPr>
             <w:rStyle w:val="Hiperhivatkozs"/>
@@ -3922,7 +3943,7 @@
                     </pic:cNvPicPr>
                   </pic:nvPicPr>
                   <pic:blipFill>
-                    <a:blip r:embed="rId9">
+                    <a:blip r:embed="rId8">
                       <a:extLst>
                         <a:ext uri="{28A0092B-C50C-407E-A947-70E740481C1C}">
                           <a14:useLocalDpi xmlns:a14="http://schemas.microsoft.com/office/drawing/2010/main" val="0"/>
@@ -4334,7 +4355,7 @@
                     <pic:cNvPicPr/>
                   </pic:nvPicPr>
                   <pic:blipFill>
-                    <a:blip r:embed="rId10" cstate="print">
+                    <a:blip r:embed="rId9" cstate="print">
                       <a:extLst>
                         <a:ext uri="{28A0092B-C50C-407E-A947-70E740481C1C}">
                           <a14:useLocalDpi xmlns:a14="http://schemas.microsoft.com/office/drawing/2010/main" val="0"/>
@@ -4414,43 +4435,7 @@
         <w:rPr>
           <w:i w:val="0"/>
         </w:rPr>
-        <w:t>R</w:t>
-      </w:r>
-      <w:r>
-        <w:rPr>
-          <w:i w:val="0"/>
-        </w:rPr>
-        <w:t xml:space="preserve">unaway Indicator module operates as an embedded Kepler actor in </w:t>
-      </w:r>
-      <w:r>
-        <w:rPr>
-          <w:i w:val="0"/>
-        </w:rPr>
-        <w:t xml:space="preserve">IMAS </w:t>
-      </w:r>
-      <w:r>
-        <w:rPr>
-          <w:i w:val="0"/>
-        </w:rPr>
-        <w:t xml:space="preserve">ETS workflow in the </w:t>
-      </w:r>
-      <w:r>
-        <w:rPr>
-          <w:i w:val="0"/>
-        </w:rPr>
-        <w:t>CONVERGENCE LOOP</w:t>
-      </w:r>
-      <w:r>
-        <w:rPr>
-          <w:i w:val="0"/>
-        </w:rPr>
-        <w:t xml:space="preserve"> module</w:t>
-      </w:r>
-      <w:r>
-        <w:rPr>
-          <w:i w:val="0"/>
-        </w:rPr>
-        <w:t>.</w:t>
+        <w:t>Runaway Indicator module operates as an embedded Kepler actor in IMAS ETS workflow in the CONVERGENCE LOOP module.</w:t>
       </w:r>
     </w:p>
     <w:p>
@@ -4495,13 +4480,7 @@
         <w:rPr>
           <w:i w:val="0"/>
         </w:rPr>
-        <w:t>Enabler workflow is contained in composite actor named “Runaway indicator”. Its aim is to control the execution. Execution can be enabled or disabled using the workflow parameter “</w:t>
-      </w:r>
-      <w:r>
-        <w:rPr>
-          <w:i w:val="0"/>
-        </w:rPr>
-        <w:t xml:space="preserve">Activate </w:t>
+        <w:t xml:space="preserve">Enabler workflow is contained in composite actor named “Runaway indicator”. Its aim is to control the execution. Execution can be enabled or disabled using the workflow parameter “Activate </w:t>
       </w:r>
       <w:proofErr w:type="spellStart"/>
       <w:r>
@@ -4577,25 +4556,7 @@
         <w:rPr>
           <w:i w:val="0"/>
         </w:rPr>
-        <w:t>The</w:t>
-      </w:r>
-      <w:r>
-        <w:rPr>
-          <w:i w:val="0"/>
-        </w:rPr>
-        <w:t xml:space="preserve"> demultiplexer workflow that reads the input </w:t>
-      </w:r>
-      <w:r>
-        <w:rPr>
-          <w:i w:val="0"/>
-        </w:rPr>
-        <w:t>IDS</w:t>
-      </w:r>
-      <w:r>
-        <w:rPr>
-          <w:i w:val="0"/>
-        </w:rPr>
-        <w:t>-s and time from the input bundle and feeds those values into the “</w:t>
+        <w:t>The demultiplexer workflow that reads the input IDS-s and time from the input bundle and feeds those values into the “</w:t>
       </w:r>
       <w:proofErr w:type="spellStart"/>
       <w:r>
@@ -4609,19 +4570,7 @@
         <w:rPr>
           <w:i w:val="0"/>
         </w:rPr>
-        <w:t xml:space="preserve">” actor. The input bundle of demultiplexer workflow (and subsequently input bundle of enabler workflow) shall contain the following </w:t>
-      </w:r>
-      <w:r>
-        <w:rPr>
-          <w:i w:val="0"/>
-        </w:rPr>
-        <w:t>IDS</w:t>
-      </w:r>
-      <w:r>
-        <w:rPr>
-          <w:i w:val="0"/>
-        </w:rPr>
-        <w:t>s in the input bundle:</w:t>
+        <w:t>” actor. The input bundle of demultiplexer workflow (and subsequently input bundle of enabler workflow) shall contain the following IDSs in the input bundle:</w:t>
       </w:r>
     </w:p>
     <w:p>
@@ -5025,7 +4974,7 @@
                     </pic:cNvPicPr>
                   </pic:nvPicPr>
                   <pic:blipFill>
-                    <a:blip r:embed="rId11">
+                    <a:blip r:embed="rId10">
                       <a:extLst>
                         <a:ext uri="{28A0092B-C50C-407E-A947-70E740481C1C}">
                           <a14:useLocalDpi xmlns:a14="http://schemas.microsoft.com/office/drawing/2010/main" val="0"/>
@@ -5459,7 +5408,7 @@
                     <pic:cNvPicPr/>
                   </pic:nvPicPr>
                   <pic:blipFill>
-                    <a:blip r:embed="rId10" cstate="print">
+                    <a:blip r:embed="rId9" cstate="print">
                       <a:extLst>
                         <a:ext uri="{28A0092B-C50C-407E-A947-70E740481C1C}">
                           <a14:useLocalDpi xmlns:a14="http://schemas.microsoft.com/office/drawing/2010/main" val="0"/>
@@ -5682,7 +5631,7 @@
         </w:rPr>
         <w:t xml:space="preserve"> provided at </w:t>
       </w:r>
-      <w:hyperlink r:id="rId12" w:history="1">
+      <w:hyperlink r:id="rId11" w:history="1">
         <w:r>
           <w:rPr>
             <w:rStyle w:val="Hiperhivatkozs"/>
@@ -8718,7 +8667,7 @@
                     </pic:cNvPicPr>
                   </pic:nvPicPr>
                   <pic:blipFill>
-                    <a:blip r:embed="rId13">
+                    <a:blip r:embed="rId12">
                       <a:extLst>
                         <a:ext uri="{28A0092B-C50C-407E-A947-70E740481C1C}">
                           <a14:useLocalDpi xmlns:a14="http://schemas.microsoft.com/office/drawing/2010/main" val="0"/>
@@ -9073,7 +9022,7 @@
                     </pic:cNvPicPr>
                   </pic:nvPicPr>
                   <pic:blipFill>
-                    <a:blip r:embed="rId14">
+                    <a:blip r:embed="rId13">
                       <a:extLst>
                         <a:ext uri="{28A0092B-C50C-407E-A947-70E740481C1C}">
                           <a14:useLocalDpi xmlns:a14="http://schemas.microsoft.com/office/drawing/2010/main" val="0"/>
@@ -9211,7 +9160,7 @@
                     </pic:cNvPicPr>
                   </pic:nvPicPr>
                   <pic:blipFill>
-                    <a:blip r:embed="rId15">
+                    <a:blip r:embed="rId14">
                       <a:extLst>
                         <a:ext uri="{28A0092B-C50C-407E-A947-70E740481C1C}">
                           <a14:useLocalDpi xmlns:a14="http://schemas.microsoft.com/office/drawing/2010/main" val="0"/>
@@ -10841,6 +10790,7 @@
     <w:lsdException w:name="HTML Sample" w:semiHidden="1" w:unhideWhenUsed="1"/>
     <w:lsdException w:name="HTML Typewriter" w:semiHidden="1" w:unhideWhenUsed="1"/>
     <w:lsdException w:name="HTML Variable" w:semiHidden="1" w:unhideWhenUsed="1"/>
+    <w:lsdException w:name="Normal Table" w:semiHidden="1" w:unhideWhenUsed="1"/>
     <w:lsdException w:name="annotation subject" w:semiHidden="1" w:unhideWhenUsed="1"/>
     <w:lsdException w:name="No List" w:semiHidden="1" w:unhideWhenUsed="1"/>
     <w:lsdException w:name="Outline List 1" w:semiHidden="1" w:unhideWhenUsed="1"/>
@@ -10883,8 +10833,11 @@
     <w:lsdException w:name="Table Contemporary" w:semiHidden="1" w:unhideWhenUsed="1"/>
     <w:lsdException w:name="Table Elegant" w:semiHidden="1" w:unhideWhenUsed="1"/>
     <w:lsdException w:name="Table Professional" w:semiHidden="1" w:unhideWhenUsed="1"/>
+    <w:lsdException w:name="Table Subtle 1" w:semiHidden="1" w:unhideWhenUsed="1"/>
     <w:lsdException w:name="Table Subtle 2" w:semiHidden="1" w:unhideWhenUsed="1"/>
     <w:lsdException w:name="Table Web 1" w:semiHidden="1" w:unhideWhenUsed="1"/>
+    <w:lsdException w:name="Table Web 2" w:semiHidden="1" w:unhideWhenUsed="1"/>
+    <w:lsdException w:name="Table Web 3" w:semiHidden="1" w:unhideWhenUsed="1"/>
     <w:lsdException w:name="Balloon Text" w:semiHidden="1" w:unhideWhenUsed="1"/>
     <w:lsdException w:name="Table Grid" w:uiPriority="39"/>
     <w:lsdException w:name="Table Theme" w:semiHidden="1" w:unhideWhenUsed="1"/>

</xml_diff>